<commit_message>
changement des ref 3 et 4. ajout d'articles dans methodes auth existing
</commit_message>
<xml_diff>
--- a/PROJET_DE_THESE_CANISIUS_V1.docx
+++ b/PROJET_DE_THESE_CANISIUS_V1.docx
@@ -887,7 +887,39 @@
                 <w:sz w:val="22"/>
                 <w:szCs w:val="22"/>
               </w:rPr>
-              <w:t>du directeur de thèse</w:t>
+              <w:t>d</w:t>
+            </w:r>
+            <w:r>
+              <w:rPr>
+                <w:rFonts w:ascii="Arial Narrow" w:hAnsi="Arial Narrow"/>
+                <w:sz w:val="22"/>
+                <w:szCs w:val="22"/>
+              </w:rPr>
+              <w:t>es</w:t>
+            </w:r>
+            <w:r>
+              <w:rPr>
+                <w:rFonts w:ascii="Arial Narrow" w:hAnsi="Arial Narrow"/>
+                <w:sz w:val="22"/>
+                <w:szCs w:val="22"/>
+              </w:rPr>
+              <w:t xml:space="preserve"> directeur</w:t>
+            </w:r>
+            <w:r>
+              <w:rPr>
+                <w:rFonts w:ascii="Arial Narrow" w:hAnsi="Arial Narrow"/>
+                <w:sz w:val="22"/>
+                <w:szCs w:val="22"/>
+              </w:rPr>
+              <w:t>s</w:t>
+            </w:r>
+            <w:r>
+              <w:rPr>
+                <w:rFonts w:ascii="Arial Narrow" w:hAnsi="Arial Narrow"/>
+                <w:sz w:val="22"/>
+                <w:szCs w:val="22"/>
+              </w:rPr>
+              <w:t xml:space="preserve"> de thèse</w:t>
             </w:r>
           </w:p>
         </w:tc>
@@ -904,12 +936,15 @@
           </w:tcPr>
           <w:p>
             <w:pPr>
+              <w:pStyle w:val="Paragraphedeliste"/>
+              <w:numPr>
+                <w:ilvl w:val="0"/>
+                <w:numId w:val="17"/>
+              </w:numPr>
               <w:rPr>
                 <w:rFonts w:ascii="Arial Narrow" w:hAnsi="Arial Narrow"/>
                 <w:b/>
                 <w:bCs/>
-                <w:sz w:val="22"/>
-                <w:szCs w:val="22"/>
               </w:rPr>
             </w:pPr>
             <w:r>
@@ -917,8 +952,6 @@
                 <w:rFonts w:ascii="Arial Narrow" w:hAnsi="Arial Narrow"/>
                 <w:b/>
                 <w:bCs/>
-                <w:sz w:val="22"/>
-                <w:szCs w:val="22"/>
               </w:rPr>
               <w:t xml:space="preserve">MALO Sadouanouan, Professeur </w:t>
             </w:r>
@@ -927,8 +960,6 @@
                 <w:rFonts w:ascii="Arial Narrow" w:hAnsi="Arial Narrow"/>
                 <w:b/>
                 <w:bCs/>
-                <w:sz w:val="22"/>
-                <w:szCs w:val="22"/>
               </w:rPr>
               <w:t>t</w:t>
             </w:r>
@@ -937,107 +968,21 @@
                 <w:rFonts w:ascii="Arial Narrow" w:hAnsi="Arial Narrow"/>
                 <w:b/>
                 <w:bCs/>
-                <w:sz w:val="22"/>
-                <w:szCs w:val="22"/>
               </w:rPr>
               <w:t>itulaire en Informatique</w:t>
             </w:r>
           </w:p>
-        </w:tc>
-      </w:tr>
-      <w:tr>
-        <w:trPr>
-          <w:trHeight w:val="425"/>
-          <w:jc w:val="center"/>
-        </w:trPr>
-        <w:tc>
-          <w:tcPr>
-            <w:tcW w:w="4111" w:type="dxa"/>
-            <w:tcBorders>
-              <w:top w:val="single" w:sz="4" w:space="0" w:color="auto"/>
-              <w:left w:val="single" w:sz="4" w:space="0" w:color="auto"/>
-              <w:bottom w:val="single" w:sz="4" w:space="0" w:color="auto"/>
-              <w:right w:val="single" w:sz="4" w:space="0" w:color="auto"/>
-            </w:tcBorders>
-            <w:vAlign w:val="center"/>
-          </w:tcPr>
           <w:p>
             <w:pPr>
-              <w:rPr>
-                <w:rFonts w:ascii="Arial Narrow" w:hAnsi="Arial Narrow"/>
-                <w:sz w:val="22"/>
-                <w:szCs w:val="22"/>
-              </w:rPr>
-            </w:pPr>
-            <w:r>
-              <w:rPr>
-                <w:rFonts w:ascii="Arial Narrow" w:hAnsi="Arial Narrow"/>
-                <w:sz w:val="22"/>
-                <w:szCs w:val="22"/>
-              </w:rPr>
-              <w:t>Nom</w:t>
-            </w:r>
-            <w:r>
-              <w:rPr>
-                <w:rFonts w:ascii="Arial Narrow" w:hAnsi="Arial Narrow"/>
-                <w:sz w:val="22"/>
-                <w:szCs w:val="22"/>
-              </w:rPr>
-              <w:t>, P</w:t>
-            </w:r>
-            <w:r>
-              <w:rPr>
-                <w:rFonts w:ascii="Arial Narrow" w:hAnsi="Arial Narrow"/>
-                <w:sz w:val="22"/>
-                <w:szCs w:val="22"/>
-              </w:rPr>
-              <w:t xml:space="preserve">rénom(s), </w:t>
-            </w:r>
-            <w:r>
-              <w:rPr>
-                <w:rFonts w:ascii="Arial Narrow" w:hAnsi="Arial Narrow"/>
-                <w:sz w:val="22"/>
-                <w:szCs w:val="22"/>
-              </w:rPr>
-              <w:t>grade</w:t>
-            </w:r>
-            <w:r>
-              <w:rPr>
-                <w:rFonts w:ascii="Arial Narrow" w:hAnsi="Arial Narrow"/>
-                <w:sz w:val="22"/>
-                <w:szCs w:val="22"/>
-              </w:rPr>
-              <w:t xml:space="preserve"> et spécialité CAMES</w:t>
-            </w:r>
-            <w:r>
-              <w:rPr>
-                <w:rFonts w:ascii="Arial Narrow" w:hAnsi="Arial Narrow"/>
-                <w:sz w:val="22"/>
-                <w:szCs w:val="22"/>
-              </w:rPr>
-              <w:t xml:space="preserve"> du codirecteur de thèse</w:t>
-            </w:r>
-          </w:p>
-        </w:tc>
-        <w:tc>
-          <w:tcPr>
-            <w:tcW w:w="5243" w:type="dxa"/>
-            <w:tcBorders>
-              <w:top w:val="single" w:sz="4" w:space="0" w:color="auto"/>
-              <w:left w:val="nil"/>
-              <w:bottom w:val="single" w:sz="4" w:space="0" w:color="auto"/>
-              <w:right w:val="single" w:sz="4" w:space="0" w:color="auto"/>
-            </w:tcBorders>
-            <w:vAlign w:val="center"/>
-          </w:tcPr>
-          <w:p>
-            <w:pPr>
+              <w:pStyle w:val="Paragraphedeliste"/>
+              <w:numPr>
+                <w:ilvl w:val="0"/>
+                <w:numId w:val="17"/>
+              </w:numPr>
               <w:rPr>
                 <w:rFonts w:ascii="Arial Narrow" w:hAnsi="Arial Narrow"/>
                 <w:b/>
                 <w:bCs/>
-                <w:sz w:val="22"/>
-                <w:szCs w:val="22"/>
               </w:rPr>
             </w:pPr>
             <w:r>
@@ -1045,30 +990,8 @@
                 <w:rFonts w:ascii="Arial Narrow" w:hAnsi="Arial Narrow"/>
                 <w:b/>
                 <w:bCs/>
-                <w:sz w:val="22"/>
-                <w:szCs w:val="22"/>
-              </w:rPr>
-              <w:t xml:space="preserve">TRAORE Yaya, Maître de </w:t>
-            </w:r>
-            <w:r>
-              <w:rPr>
-                <w:rFonts w:ascii="Arial Narrow" w:hAnsi="Arial Narrow"/>
-                <w:b/>
-                <w:bCs/>
-                <w:sz w:val="22"/>
-                <w:szCs w:val="22"/>
-              </w:rPr>
-              <w:t>c</w:t>
-            </w:r>
-            <w:r>
-              <w:rPr>
-                <w:rFonts w:ascii="Arial Narrow" w:hAnsi="Arial Narrow"/>
-                <w:b/>
-                <w:bCs/>
-                <w:sz w:val="22"/>
-                <w:szCs w:val="22"/>
-              </w:rPr>
-              <w:t>onférences en Informatique</w:t>
+              </w:rPr>
+              <w:t>TRAORE Yaya, Maître de conférences en Informatique</w:t>
             </w:r>
           </w:p>
         </w:tc>
@@ -16308,8 +16231,8 @@
         <w:tblLook w:val="04A0" w:firstRow="1" w:lastRow="0" w:firstColumn="1" w:lastColumn="0" w:noHBand="0" w:noVBand="1"/>
       </w:tblPr>
       <w:tblGrid>
-        <w:gridCol w:w="2269"/>
-        <w:gridCol w:w="3544"/>
+        <w:gridCol w:w="2410"/>
+        <w:gridCol w:w="3403"/>
         <w:gridCol w:w="3118"/>
         <w:gridCol w:w="3686"/>
         <w:gridCol w:w="2364"/>
@@ -16370,7 +16293,7 @@
       <w:tr>
         <w:tc>
           <w:tcPr>
-            <w:tcW w:w="2269" w:type="dxa"/>
+            <w:tcW w:w="2410" w:type="dxa"/>
             <w:tcBorders>
               <w:top w:val="single" w:sz="4" w:space="0" w:color="auto"/>
             </w:tcBorders>
@@ -16386,7 +16309,7 @@
         </w:tc>
         <w:tc>
           <w:tcPr>
-            <w:tcW w:w="3544" w:type="dxa"/>
+            <w:tcW w:w="3403" w:type="dxa"/>
             <w:tcBorders>
               <w:top w:val="single" w:sz="4" w:space="0" w:color="auto"/>
             </w:tcBorders>
@@ -16492,7 +16415,7 @@
       <w:tr>
         <w:tc>
           <w:tcPr>
-            <w:tcW w:w="2269" w:type="dxa"/>
+            <w:tcW w:w="2410" w:type="dxa"/>
           </w:tcPr>
           <w:p>
             <w:pPr>
@@ -16515,7 +16438,7 @@
         </w:tc>
         <w:tc>
           <w:tcPr>
-            <w:tcW w:w="3544" w:type="dxa"/>
+            <w:tcW w:w="3403" w:type="dxa"/>
           </w:tcPr>
           <w:p>
             <w:pPr>
@@ -16732,7 +16655,7 @@
       <w:tr>
         <w:tc>
           <w:tcPr>
-            <w:tcW w:w="2269" w:type="dxa"/>
+            <w:tcW w:w="2410" w:type="dxa"/>
           </w:tcPr>
           <w:p>
             <w:pPr>
@@ -16763,7 +16686,7 @@
         </w:tc>
         <w:tc>
           <w:tcPr>
-            <w:tcW w:w="3544" w:type="dxa"/>
+            <w:tcW w:w="3403" w:type="dxa"/>
           </w:tcPr>
           <w:p>
             <w:pPr>
@@ -16890,7 +16813,7 @@
         </w:trPr>
         <w:tc>
           <w:tcPr>
-            <w:tcW w:w="2269" w:type="dxa"/>
+            <w:tcW w:w="2410" w:type="dxa"/>
           </w:tcPr>
           <w:p>
             <w:pPr>
@@ -16999,7 +16922,7 @@
         </w:tc>
         <w:tc>
           <w:tcPr>
-            <w:tcW w:w="3544" w:type="dxa"/>
+            <w:tcW w:w="3403" w:type="dxa"/>
           </w:tcPr>
           <w:p>
             <w:pPr>
@@ -17388,7 +17311,7 @@
         </w:trPr>
         <w:tc>
           <w:tcPr>
-            <w:tcW w:w="2269" w:type="dxa"/>
+            <w:tcW w:w="2410" w:type="dxa"/>
           </w:tcPr>
           <w:p>
             <w:pPr>
@@ -17455,7 +17378,7 @@
         </w:tc>
         <w:tc>
           <w:tcPr>
-            <w:tcW w:w="3544" w:type="dxa"/>
+            <w:tcW w:w="3403" w:type="dxa"/>
           </w:tcPr>
           <w:p>
             <w:pPr>
@@ -17509,7 +17432,7 @@
       <w:tr>
         <w:tc>
           <w:tcPr>
-            <w:tcW w:w="2269" w:type="dxa"/>
+            <w:tcW w:w="2410" w:type="dxa"/>
           </w:tcPr>
           <w:p>
             <w:pPr>
@@ -17532,7 +17455,7 @@
         </w:tc>
         <w:tc>
           <w:tcPr>
-            <w:tcW w:w="3544" w:type="dxa"/>
+            <w:tcW w:w="3403" w:type="dxa"/>
           </w:tcPr>
           <w:p>
             <w:pPr>
@@ -17693,7 +17616,7 @@
       <w:tr>
         <w:tc>
           <w:tcPr>
-            <w:tcW w:w="2269" w:type="dxa"/>
+            <w:tcW w:w="2410" w:type="dxa"/>
           </w:tcPr>
           <w:p>
             <w:pPr>
@@ -17794,7 +17717,7 @@
         </w:tc>
         <w:tc>
           <w:tcPr>
-            <w:tcW w:w="3544" w:type="dxa"/>
+            <w:tcW w:w="3403" w:type="dxa"/>
           </w:tcPr>
           <w:p>
             <w:pPr>
@@ -18303,7 +18226,7 @@
       <w:tr>
         <w:tc>
           <w:tcPr>
-            <w:tcW w:w="2269" w:type="dxa"/>
+            <w:tcW w:w="2410" w:type="dxa"/>
           </w:tcPr>
           <w:p>
             <w:pPr>
@@ -18370,7 +18293,7 @@
         </w:tc>
         <w:tc>
           <w:tcPr>
-            <w:tcW w:w="3544" w:type="dxa"/>
+            <w:tcW w:w="3403" w:type="dxa"/>
           </w:tcPr>
           <w:p>
             <w:pPr>
@@ -18428,7 +18351,7 @@
       <w:tr>
         <w:tc>
           <w:tcPr>
-            <w:tcW w:w="2269" w:type="dxa"/>
+            <w:tcW w:w="2410" w:type="dxa"/>
           </w:tcPr>
           <w:p>
             <w:pPr>
@@ -18445,14 +18368,13 @@
                 <w:b/>
                 <w:bCs/>
               </w:rPr>
-              <w:lastRenderedPageBreak/>
               <w:t>Objectif spécifique 3</w:t>
             </w:r>
           </w:p>
         </w:tc>
         <w:tc>
           <w:tcPr>
-            <w:tcW w:w="3544" w:type="dxa"/>
+            <w:tcW w:w="3403" w:type="dxa"/>
           </w:tcPr>
           <w:p>
             <w:pPr>
@@ -18575,7 +18497,7 @@
       <w:tr>
         <w:tc>
           <w:tcPr>
-            <w:tcW w:w="2269" w:type="dxa"/>
+            <w:tcW w:w="2410" w:type="dxa"/>
           </w:tcPr>
           <w:p>
             <w:pPr>
@@ -18592,6 +18514,7 @@
                 <w:b/>
                 <w:bCs/>
               </w:rPr>
+              <w:lastRenderedPageBreak/>
               <w:t>Activités 3</w:t>
             </w:r>
             <w:r>
@@ -18642,7 +18565,7 @@
         </w:tc>
         <w:tc>
           <w:tcPr>
-            <w:tcW w:w="3544" w:type="dxa"/>
+            <w:tcW w:w="3403" w:type="dxa"/>
           </w:tcPr>
           <w:p>
             <w:pPr>
@@ -18925,7 +18848,7 @@
       <w:tr>
         <w:tc>
           <w:tcPr>
-            <w:tcW w:w="2269" w:type="dxa"/>
+            <w:tcW w:w="2410" w:type="dxa"/>
           </w:tcPr>
           <w:p>
             <w:pPr>
@@ -18966,7 +18889,7 @@
         </w:tc>
         <w:tc>
           <w:tcPr>
-            <w:tcW w:w="3544" w:type="dxa"/>
+            <w:tcW w:w="3403" w:type="dxa"/>
           </w:tcPr>
           <w:p>
             <w:pPr>
@@ -19024,7 +18947,7 @@
       <w:tr>
         <w:tc>
           <w:tcPr>
-            <w:tcW w:w="2269" w:type="dxa"/>
+            <w:tcW w:w="2410" w:type="dxa"/>
           </w:tcPr>
           <w:p>
             <w:pPr>
@@ -19047,7 +18970,7 @@
         </w:tc>
         <w:tc>
           <w:tcPr>
-            <w:tcW w:w="3544" w:type="dxa"/>
+            <w:tcW w:w="3403" w:type="dxa"/>
           </w:tcPr>
           <w:p>
             <w:pPr>
@@ -19211,7 +19134,7 @@
       <w:tr>
         <w:tc>
           <w:tcPr>
-            <w:tcW w:w="2269" w:type="dxa"/>
+            <w:tcW w:w="2410" w:type="dxa"/>
           </w:tcPr>
           <w:p>
             <w:pPr>
@@ -19278,7 +19201,7 @@
         </w:tc>
         <w:tc>
           <w:tcPr>
-            <w:tcW w:w="3544" w:type="dxa"/>
+            <w:tcW w:w="3403" w:type="dxa"/>
           </w:tcPr>
           <w:p>
             <w:pPr>
@@ -19424,7 +19347,7 @@
       <w:tr>
         <w:tc>
           <w:tcPr>
-            <w:tcW w:w="2269" w:type="dxa"/>
+            <w:tcW w:w="2410" w:type="dxa"/>
           </w:tcPr>
           <w:p>
             <w:pPr>
@@ -19465,7 +19388,7 @@
         </w:tc>
         <w:tc>
           <w:tcPr>
-            <w:tcW w:w="3544" w:type="dxa"/>
+            <w:tcW w:w="3403" w:type="dxa"/>
           </w:tcPr>
           <w:p>
             <w:pPr>
@@ -19523,7 +19446,7 @@
       <w:tr>
         <w:tc>
           <w:tcPr>
-            <w:tcW w:w="2269" w:type="dxa"/>
+            <w:tcW w:w="2410" w:type="dxa"/>
           </w:tcPr>
           <w:p>
             <w:pPr>
@@ -19546,7 +19469,7 @@
         </w:tc>
         <w:tc>
           <w:tcPr>
-            <w:tcW w:w="3544" w:type="dxa"/>
+            <w:tcW w:w="3403" w:type="dxa"/>
           </w:tcPr>
           <w:p>
             <w:pPr>
@@ -19636,15 +19559,7 @@
                 <w:rFonts w:ascii="Arial Narrow" w:hAnsi="Arial Narrow"/>
                 <w:color w:val="000000"/>
               </w:rPr>
-              <w:t xml:space="preserve">Manque ou fin de support des </w:t>
-            </w:r>
-            <w:r>
-              <w:rPr>
-                <w:rFonts w:ascii="Arial Narrow" w:hAnsi="Arial Narrow"/>
-                <w:color w:val="000000"/>
-              </w:rPr>
-              <w:lastRenderedPageBreak/>
-              <w:t>technologies fondamentales de choix.</w:t>
+              <w:t>Manque ou fin de support des technologies fondamentales de choix.</w:t>
             </w:r>
           </w:p>
         </w:tc>
@@ -19652,7 +19567,7 @@
       <w:tr>
         <w:tc>
           <w:tcPr>
-            <w:tcW w:w="2269" w:type="dxa"/>
+            <w:tcW w:w="2410" w:type="dxa"/>
           </w:tcPr>
           <w:p>
             <w:pPr>
@@ -19669,7 +19584,6 @@
                 <w:b/>
                 <w:bCs/>
               </w:rPr>
-              <w:lastRenderedPageBreak/>
               <w:t>Activités 5</w:t>
             </w:r>
             <w:r>
@@ -19720,7 +19634,7 @@
         </w:tc>
         <w:tc>
           <w:tcPr>
-            <w:tcW w:w="3544" w:type="dxa"/>
+            <w:tcW w:w="3403" w:type="dxa"/>
           </w:tcPr>
           <w:p>
             <w:pPr>
@@ -19859,7 +19773,7 @@
       <w:tr>
         <w:tc>
           <w:tcPr>
-            <w:tcW w:w="2269" w:type="dxa"/>
+            <w:tcW w:w="2410" w:type="dxa"/>
           </w:tcPr>
           <w:p>
             <w:pPr>
@@ -19900,7 +19814,7 @@
         </w:tc>
         <w:tc>
           <w:tcPr>
-            <w:tcW w:w="3544" w:type="dxa"/>
+            <w:tcW w:w="3403" w:type="dxa"/>
           </w:tcPr>
           <w:p>
             <w:pPr>
@@ -19958,7 +19872,7 @@
       <w:tr>
         <w:tc>
           <w:tcPr>
-            <w:tcW w:w="2269" w:type="dxa"/>
+            <w:tcW w:w="2410" w:type="dxa"/>
           </w:tcPr>
           <w:p>
             <w:pPr>
@@ -19975,13 +19889,14 @@
                 <w:b/>
                 <w:bCs/>
               </w:rPr>
+              <w:lastRenderedPageBreak/>
               <w:t>Objectif spécifique 6</w:t>
             </w:r>
           </w:p>
         </w:tc>
         <w:tc>
           <w:tcPr>
-            <w:tcW w:w="3544" w:type="dxa"/>
+            <w:tcW w:w="3403" w:type="dxa"/>
           </w:tcPr>
           <w:p>
             <w:pPr>
@@ -20074,7 +19989,7 @@
       <w:tr>
         <w:tc>
           <w:tcPr>
-            <w:tcW w:w="2269" w:type="dxa"/>
+            <w:tcW w:w="2410" w:type="dxa"/>
           </w:tcPr>
           <w:p>
             <w:pPr>
@@ -20161,7 +20076,7 @@
         </w:tc>
         <w:tc>
           <w:tcPr>
-            <w:tcW w:w="3544" w:type="dxa"/>
+            <w:tcW w:w="3403" w:type="dxa"/>
           </w:tcPr>
           <w:p>
             <w:pPr>
@@ -20374,13 +20289,15 @@
         </w:tc>
       </w:tr>
       <w:tr>
+        <w:trPr>
+          <w:trHeight w:val="389"/>
+        </w:trPr>
         <w:tc>
           <w:tcPr>
-            <w:tcW w:w="2269" w:type="dxa"/>
+            <w:tcW w:w="2410" w:type="dxa"/>
           </w:tcPr>
           <w:p>
             <w:pPr>
-              <w:jc w:val="both"/>
               <w:rPr>
                 <w:rFonts w:ascii="Arial Narrow" w:hAnsi="Arial Narrow" w:cs="Arial"/>
                 <w:b/>
@@ -20398,7 +20315,6 @@
           </w:p>
           <w:p>
             <w:pPr>
-              <w:jc w:val="both"/>
               <w:rPr>
                 <w:rFonts w:ascii="Arial Narrow" w:hAnsi="Arial Narrow" w:cs="Arial"/>
                 <w:b/>
@@ -20417,7 +20333,7 @@
         </w:tc>
         <w:tc>
           <w:tcPr>
-            <w:tcW w:w="3544" w:type="dxa"/>
+            <w:tcW w:w="3403" w:type="dxa"/>
           </w:tcPr>
           <w:p>
             <w:pPr>
@@ -20517,7 +20433,19 @@
         <w:rPr>
           <w:rFonts w:ascii="Arial Narrow" w:hAnsi="Arial Narrow"/>
         </w:rPr>
-        <w:t xml:space="preserve"> le, 03 octobre 2025.</w:t>
+        <w:t xml:space="preserve"> le, 0</w:t>
+      </w:r>
+      <w:r>
+        <w:rPr>
+          <w:rFonts w:ascii="Arial Narrow" w:hAnsi="Arial Narrow"/>
+        </w:rPr>
+        <w:t>8</w:t>
+      </w:r>
+      <w:r>
+        <w:rPr>
+          <w:rFonts w:ascii="Arial Narrow" w:hAnsi="Arial Narrow"/>
+        </w:rPr>
+        <w:t xml:space="preserve"> octobre 2025.</w:t>
       </w:r>
     </w:p>
     <w:p>
@@ -20531,8 +20459,16 @@
     </w:p>
     <w:p>
       <w:pPr>
-        <w:ind w:left="10065" w:right="230"/>
-        <w:jc w:val="center"/>
+        <w:ind w:right="230"/>
+        <w:jc w:val="right"/>
+        <w:rPr>
+          <w:rFonts w:ascii="Arial Narrow" w:hAnsi="Arial Narrow"/>
+        </w:rPr>
+      </w:pPr>
+    </w:p>
+    <w:p>
+      <w:pPr>
+        <w:ind w:right="230" w:firstLine="708"/>
         <w:rPr>
           <w:rFonts w:ascii="Arial Narrow" w:hAnsi="Arial Narrow"/>
         </w:rPr>
@@ -20543,11 +20479,88 @@
         </w:rPr>
         <w:t>Le Codirecteur de thèse</w:t>
       </w:r>
+      <w:r>
+        <w:rPr>
+          <w:rFonts w:ascii="Arial Narrow" w:hAnsi="Arial Narrow"/>
+        </w:rPr>
+        <w:t xml:space="preserve"> </w:t>
+      </w:r>
+      <w:r>
+        <w:rPr>
+          <w:rFonts w:ascii="Arial Narrow" w:hAnsi="Arial Narrow"/>
+        </w:rPr>
+        <w:tab/>
+      </w:r>
+      <w:r>
+        <w:rPr>
+          <w:rFonts w:ascii="Arial Narrow" w:hAnsi="Arial Narrow"/>
+        </w:rPr>
+        <w:tab/>
+      </w:r>
+      <w:r>
+        <w:rPr>
+          <w:rFonts w:ascii="Arial Narrow" w:hAnsi="Arial Narrow"/>
+        </w:rPr>
+        <w:tab/>
+      </w:r>
+      <w:r>
+        <w:rPr>
+          <w:rFonts w:ascii="Arial Narrow" w:hAnsi="Arial Narrow"/>
+        </w:rPr>
+        <w:tab/>
+      </w:r>
+      <w:r>
+        <w:rPr>
+          <w:rFonts w:ascii="Arial Narrow" w:hAnsi="Arial Narrow"/>
+        </w:rPr>
+        <w:tab/>
+      </w:r>
+      <w:r>
+        <w:rPr>
+          <w:rFonts w:ascii="Arial Narrow" w:hAnsi="Arial Narrow"/>
+        </w:rPr>
+        <w:tab/>
+      </w:r>
+      <w:r>
+        <w:rPr>
+          <w:rFonts w:ascii="Arial Narrow" w:hAnsi="Arial Narrow"/>
+        </w:rPr>
+        <w:tab/>
+      </w:r>
+      <w:r>
+        <w:rPr>
+          <w:rFonts w:ascii="Arial Narrow" w:hAnsi="Arial Narrow"/>
+        </w:rPr>
+        <w:tab/>
+      </w:r>
+      <w:r>
+        <w:rPr>
+          <w:rFonts w:ascii="Arial Narrow" w:hAnsi="Arial Narrow"/>
+        </w:rPr>
+        <w:tab/>
+      </w:r>
+      <w:r>
+        <w:rPr>
+          <w:rFonts w:ascii="Arial Narrow" w:hAnsi="Arial Narrow"/>
+        </w:rPr>
+        <w:tab/>
+      </w:r>
+      <w:r>
+        <w:rPr>
+          <w:rFonts w:ascii="Arial Narrow" w:hAnsi="Arial Narrow"/>
+        </w:rPr>
+        <w:t xml:space="preserve">       </w:t>
+      </w:r>
+      <w:r>
+        <w:rPr>
+          <w:rFonts w:ascii="Arial Narrow" w:hAnsi="Arial Narrow"/>
+        </w:rPr>
+        <w:t>Le Directeur de thèse</w:t>
+      </w:r>
     </w:p>
     <w:p>
       <w:pPr>
-        <w:ind w:left="10065" w:right="230"/>
-        <w:jc w:val="center"/>
+        <w:ind w:right="230"/>
         <w:rPr>
           <w:rFonts w:ascii="Arial Narrow" w:hAnsi="Arial Narrow"/>
           <w:b/>
@@ -20557,8 +20570,7 @@
     </w:p>
     <w:p>
       <w:pPr>
-        <w:ind w:left="10065" w:right="230"/>
-        <w:jc w:val="center"/>
+        <w:ind w:right="230"/>
         <w:rPr>
           <w:rFonts w:ascii="Arial Narrow" w:hAnsi="Arial Narrow"/>
           <w:b/>
@@ -20568,8 +20580,7 @@
     </w:p>
     <w:p>
       <w:pPr>
-        <w:ind w:left="10065" w:right="230"/>
-        <w:jc w:val="center"/>
+        <w:ind w:right="230"/>
         <w:rPr>
           <w:rFonts w:ascii="Arial Narrow" w:hAnsi="Arial Narrow"/>
           <w:b/>
@@ -20579,8 +20590,27 @@
     </w:p>
     <w:p>
       <w:pPr>
-        <w:ind w:left="10065" w:right="230"/>
-        <w:jc w:val="center"/>
+        <w:ind w:right="230"/>
+        <w:rPr>
+          <w:rFonts w:ascii="Arial Narrow" w:hAnsi="Arial Narrow"/>
+          <w:b/>
+          <w:bCs/>
+        </w:rPr>
+      </w:pPr>
+    </w:p>
+    <w:p>
+      <w:pPr>
+        <w:ind w:right="230"/>
+        <w:rPr>
+          <w:rFonts w:ascii="Arial Narrow" w:hAnsi="Arial Narrow"/>
+          <w:b/>
+          <w:bCs/>
+        </w:rPr>
+      </w:pPr>
+    </w:p>
+    <w:p>
+      <w:pPr>
+        <w:ind w:right="230" w:firstLine="708"/>
         <w:rPr>
           <w:rFonts w:ascii="Arial Narrow" w:hAnsi="Arial Narrow"/>
           <w:b/>
@@ -20593,9 +20623,8 @@
           <w:rFonts w:ascii="Arial Narrow" w:hAnsi="Arial Narrow"/>
           <w:b/>
           <w:bCs/>
-          <w:u w:val="single"/>
         </w:rPr>
-        <w:t xml:space="preserve">Dr. </w:t>
+        <w:t xml:space="preserve">   </w:t>
       </w:r>
       <w:r>
         <w:rPr>
@@ -20604,7 +20633,112 @@
           <w:bCs/>
           <w:u w:val="single"/>
         </w:rPr>
-        <w:t>Yaya</w:t>
+        <w:t>Dr. Yaya TRAORE</w:t>
+      </w:r>
+      <w:r>
+        <w:rPr>
+          <w:rFonts w:ascii="Arial Narrow" w:hAnsi="Arial Narrow"/>
+        </w:rPr>
+        <w:t xml:space="preserve"> </w:t>
+      </w:r>
+      <w:r>
+        <w:rPr>
+          <w:rFonts w:ascii="Arial Narrow" w:hAnsi="Arial Narrow"/>
+        </w:rPr>
+        <w:tab/>
+      </w:r>
+      <w:r>
+        <w:rPr>
+          <w:rFonts w:ascii="Arial Narrow" w:hAnsi="Arial Narrow"/>
+        </w:rPr>
+        <w:tab/>
+      </w:r>
+      <w:r>
+        <w:rPr>
+          <w:rFonts w:ascii="Arial Narrow" w:hAnsi="Arial Narrow"/>
+        </w:rPr>
+        <w:tab/>
+      </w:r>
+      <w:r>
+        <w:rPr>
+          <w:rFonts w:ascii="Arial Narrow" w:hAnsi="Arial Narrow"/>
+        </w:rPr>
+        <w:tab/>
+      </w:r>
+      <w:r>
+        <w:rPr>
+          <w:rFonts w:ascii="Arial Narrow" w:hAnsi="Arial Narrow"/>
+        </w:rPr>
+        <w:tab/>
+      </w:r>
+      <w:r>
+        <w:rPr>
+          <w:rFonts w:ascii="Arial Narrow" w:hAnsi="Arial Narrow"/>
+        </w:rPr>
+        <w:tab/>
+      </w:r>
+      <w:r>
+        <w:rPr>
+          <w:rFonts w:ascii="Arial Narrow" w:hAnsi="Arial Narrow"/>
+        </w:rPr>
+        <w:tab/>
+      </w:r>
+      <w:r>
+        <w:rPr>
+          <w:rFonts w:ascii="Arial Narrow" w:hAnsi="Arial Narrow"/>
+        </w:rPr>
+        <w:tab/>
+      </w:r>
+      <w:r>
+        <w:rPr>
+          <w:rFonts w:ascii="Arial Narrow" w:hAnsi="Arial Narrow"/>
+        </w:rPr>
+        <w:tab/>
+      </w:r>
+      <w:r>
+        <w:rPr>
+          <w:rFonts w:ascii="Arial Narrow" w:hAnsi="Arial Narrow"/>
+        </w:rPr>
+        <w:tab/>
+      </w:r>
+      <w:r>
+        <w:rPr>
+          <w:rFonts w:ascii="Arial Narrow" w:hAnsi="Arial Narrow"/>
+        </w:rPr>
+        <w:tab/>
+      </w:r>
+      <w:r>
+        <w:rPr>
+          <w:rFonts w:ascii="Arial Narrow" w:hAnsi="Arial Narrow"/>
+        </w:rPr>
+        <w:t xml:space="preserve">      </w:t>
+      </w:r>
+      <w:r>
+        <w:rPr>
+          <w:rFonts w:ascii="Arial Narrow" w:hAnsi="Arial Narrow"/>
+          <w:b/>
+          <w:bCs/>
+          <w:u w:val="single"/>
+        </w:rPr>
+        <w:t>P</w:t>
+      </w:r>
+      <w:r>
+        <w:rPr>
+          <w:rFonts w:ascii="Arial Narrow" w:hAnsi="Arial Narrow"/>
+          <w:b/>
+          <w:bCs/>
+          <w:u w:val="single"/>
+        </w:rPr>
+        <w:t xml:space="preserve">r. </w:t>
+      </w:r>
+      <w:r>
+        <w:rPr>
+          <w:rFonts w:ascii="Arial Narrow" w:hAnsi="Arial Narrow"/>
+          <w:b/>
+          <w:bCs/>
+          <w:u w:val="single"/>
+        </w:rPr>
+        <w:t>Sadouanouan</w:t>
       </w:r>
       <w:r>
         <w:rPr>
@@ -20622,13 +20756,12 @@
           <w:bCs/>
           <w:u w:val="single"/>
         </w:rPr>
-        <w:t>TRAORE</w:t>
+        <w:t>MALO</w:t>
       </w:r>
     </w:p>
     <w:p>
       <w:pPr>
-        <w:ind w:left="10065" w:right="230"/>
-        <w:jc w:val="center"/>
+        <w:ind w:right="230"/>
         <w:rPr>
           <w:rFonts w:ascii="Arial Narrow" w:hAnsi="Arial Narrow"/>
           <w:i/>
@@ -20642,6 +20775,110 @@
           <w:iCs/>
         </w:rPr>
         <w:t>Maître de conférences en Informatique</w:t>
+      </w:r>
+      <w:r>
+        <w:rPr>
+          <w:rFonts w:ascii="Arial Narrow" w:hAnsi="Arial Narrow"/>
+          <w:i/>
+          <w:iCs/>
+        </w:rPr>
+        <w:t xml:space="preserve"> </w:t>
+      </w:r>
+      <w:r>
+        <w:rPr>
+          <w:rFonts w:ascii="Arial Narrow" w:hAnsi="Arial Narrow"/>
+          <w:i/>
+          <w:iCs/>
+        </w:rPr>
+        <w:tab/>
+      </w:r>
+      <w:r>
+        <w:rPr>
+          <w:rFonts w:ascii="Arial Narrow" w:hAnsi="Arial Narrow"/>
+          <w:i/>
+          <w:iCs/>
+        </w:rPr>
+        <w:tab/>
+      </w:r>
+      <w:r>
+        <w:rPr>
+          <w:rFonts w:ascii="Arial Narrow" w:hAnsi="Arial Narrow"/>
+          <w:i/>
+          <w:iCs/>
+        </w:rPr>
+        <w:tab/>
+      </w:r>
+      <w:r>
+        <w:rPr>
+          <w:rFonts w:ascii="Arial Narrow" w:hAnsi="Arial Narrow"/>
+          <w:i/>
+          <w:iCs/>
+        </w:rPr>
+        <w:tab/>
+      </w:r>
+      <w:r>
+        <w:rPr>
+          <w:rFonts w:ascii="Arial Narrow" w:hAnsi="Arial Narrow"/>
+          <w:i/>
+          <w:iCs/>
+        </w:rPr>
+        <w:tab/>
+      </w:r>
+      <w:r>
+        <w:rPr>
+          <w:rFonts w:ascii="Arial Narrow" w:hAnsi="Arial Narrow"/>
+          <w:i/>
+          <w:iCs/>
+        </w:rPr>
+        <w:tab/>
+      </w:r>
+      <w:r>
+        <w:rPr>
+          <w:rFonts w:ascii="Arial Narrow" w:hAnsi="Arial Narrow"/>
+          <w:i/>
+          <w:iCs/>
+        </w:rPr>
+        <w:tab/>
+      </w:r>
+      <w:r>
+        <w:rPr>
+          <w:rFonts w:ascii="Arial Narrow" w:hAnsi="Arial Narrow"/>
+          <w:i/>
+          <w:iCs/>
+        </w:rPr>
+        <w:tab/>
+      </w:r>
+      <w:r>
+        <w:rPr>
+          <w:rFonts w:ascii="Arial Narrow" w:hAnsi="Arial Narrow"/>
+          <w:i/>
+          <w:iCs/>
+        </w:rPr>
+        <w:tab/>
+      </w:r>
+      <w:r>
+        <w:rPr>
+          <w:rFonts w:ascii="Arial Narrow" w:hAnsi="Arial Narrow"/>
+          <w:i/>
+          <w:iCs/>
+        </w:rPr>
+        <w:tab/>
+      </w:r>
+      <w:r>
+        <w:rPr>
+          <w:rFonts w:ascii="Arial Narrow" w:hAnsi="Arial Narrow"/>
+          <w:i/>
+          <w:iCs/>
+        </w:rPr>
+        <w:t>Professeur titulaire</w:t>
+      </w:r>
+      <w:r>
+        <w:rPr>
+          <w:rFonts w:ascii="Arial Narrow" w:hAnsi="Arial Narrow"/>
+          <w:i/>
+          <w:iCs/>
+        </w:rPr>
+        <w:t xml:space="preserve"> en Informatique</w:t>
       </w:r>
     </w:p>
     <w:sectPr>
@@ -21249,6 +21486,119 @@
     </w:lvl>
   </w:abstractNum>
   <w:abstractNum w:abstractNumId="5" w15:restartNumberingAfterBreak="0">
+    <w:nsid w:val="32F523CC"/>
+    <w:multiLevelType w:val="hybridMultilevel"/>
+    <w:tmpl w:val="1E680082"/>
+    <w:lvl w:ilvl="0" w:tplc="040C0001">
+      <w:start w:val="1"/>
+      <w:numFmt w:val="bullet"/>
+      <w:lvlText w:val=""/>
+      <w:lvlJc w:val="left"/>
+      <w:pPr>
+        <w:ind w:left="360" w:hanging="360"/>
+      </w:pPr>
+      <w:rPr>
+        <w:rFonts w:ascii="Symbol" w:hAnsi="Symbol" w:hint="default"/>
+      </w:rPr>
+    </w:lvl>
+    <w:lvl w:ilvl="1" w:tplc="040C0003" w:tentative="1">
+      <w:start w:val="1"/>
+      <w:numFmt w:val="bullet"/>
+      <w:lvlText w:val="o"/>
+      <w:lvlJc w:val="left"/>
+      <w:pPr>
+        <w:ind w:left="1080" w:hanging="360"/>
+      </w:pPr>
+      <w:rPr>
+        <w:rFonts w:ascii="Courier New" w:hAnsi="Courier New" w:cs="Courier New" w:hint="default"/>
+      </w:rPr>
+    </w:lvl>
+    <w:lvl w:ilvl="2" w:tplc="040C0005" w:tentative="1">
+      <w:start w:val="1"/>
+      <w:numFmt w:val="bullet"/>
+      <w:lvlText w:val=""/>
+      <w:lvlJc w:val="left"/>
+      <w:pPr>
+        <w:ind w:left="1800" w:hanging="360"/>
+      </w:pPr>
+      <w:rPr>
+        <w:rFonts w:ascii="Wingdings" w:hAnsi="Wingdings" w:hint="default"/>
+      </w:rPr>
+    </w:lvl>
+    <w:lvl w:ilvl="3" w:tplc="040C0001" w:tentative="1">
+      <w:start w:val="1"/>
+      <w:numFmt w:val="bullet"/>
+      <w:lvlText w:val=""/>
+      <w:lvlJc w:val="left"/>
+      <w:pPr>
+        <w:ind w:left="2520" w:hanging="360"/>
+      </w:pPr>
+      <w:rPr>
+        <w:rFonts w:ascii="Symbol" w:hAnsi="Symbol" w:hint="default"/>
+      </w:rPr>
+    </w:lvl>
+    <w:lvl w:ilvl="4" w:tplc="040C0003" w:tentative="1">
+      <w:start w:val="1"/>
+      <w:numFmt w:val="bullet"/>
+      <w:lvlText w:val="o"/>
+      <w:lvlJc w:val="left"/>
+      <w:pPr>
+        <w:ind w:left="3240" w:hanging="360"/>
+      </w:pPr>
+      <w:rPr>
+        <w:rFonts w:ascii="Courier New" w:hAnsi="Courier New" w:cs="Courier New" w:hint="default"/>
+      </w:rPr>
+    </w:lvl>
+    <w:lvl w:ilvl="5" w:tplc="040C0005" w:tentative="1">
+      <w:start w:val="1"/>
+      <w:numFmt w:val="bullet"/>
+      <w:lvlText w:val=""/>
+      <w:lvlJc w:val="left"/>
+      <w:pPr>
+        <w:ind w:left="3960" w:hanging="360"/>
+      </w:pPr>
+      <w:rPr>
+        <w:rFonts w:ascii="Wingdings" w:hAnsi="Wingdings" w:hint="default"/>
+      </w:rPr>
+    </w:lvl>
+    <w:lvl w:ilvl="6" w:tplc="040C0001" w:tentative="1">
+      <w:start w:val="1"/>
+      <w:numFmt w:val="bullet"/>
+      <w:lvlText w:val=""/>
+      <w:lvlJc w:val="left"/>
+      <w:pPr>
+        <w:ind w:left="4680" w:hanging="360"/>
+      </w:pPr>
+      <w:rPr>
+        <w:rFonts w:ascii="Symbol" w:hAnsi="Symbol" w:hint="default"/>
+      </w:rPr>
+    </w:lvl>
+    <w:lvl w:ilvl="7" w:tplc="040C0003" w:tentative="1">
+      <w:start w:val="1"/>
+      <w:numFmt w:val="bullet"/>
+      <w:lvlText w:val="o"/>
+      <w:lvlJc w:val="left"/>
+      <w:pPr>
+        <w:ind w:left="5400" w:hanging="360"/>
+      </w:pPr>
+      <w:rPr>
+        <w:rFonts w:ascii="Courier New" w:hAnsi="Courier New" w:cs="Courier New" w:hint="default"/>
+      </w:rPr>
+    </w:lvl>
+    <w:lvl w:ilvl="8" w:tplc="040C0005" w:tentative="1">
+      <w:start w:val="1"/>
+      <w:numFmt w:val="bullet"/>
+      <w:lvlText w:val=""/>
+      <w:lvlJc w:val="left"/>
+      <w:pPr>
+        <w:ind w:left="6120" w:hanging="360"/>
+      </w:pPr>
+      <w:rPr>
+        <w:rFonts w:ascii="Wingdings" w:hAnsi="Wingdings" w:hint="default"/>
+      </w:rPr>
+    </w:lvl>
+  </w:abstractNum>
+  <w:abstractNum w:abstractNumId="6" w15:restartNumberingAfterBreak="0">
     <w:nsid w:val="3AE52CD6"/>
     <w:multiLevelType w:val="multilevel"/>
     <w:tmpl w:val="BA04E504"/>
@@ -21397,7 +21747,7 @@
       </w:rPr>
     </w:lvl>
   </w:abstractNum>
-  <w:abstractNum w:abstractNumId="6" w15:restartNumberingAfterBreak="0">
+  <w:abstractNum w:abstractNumId="7" w15:restartNumberingAfterBreak="0">
     <w:nsid w:val="3DCD3554"/>
     <w:multiLevelType w:val="multilevel"/>
     <w:tmpl w:val="0DF61AC2"/>
@@ -21510,7 +21860,7 @@
       </w:rPr>
     </w:lvl>
   </w:abstractNum>
-  <w:abstractNum w:abstractNumId="7" w15:restartNumberingAfterBreak="0">
+  <w:abstractNum w:abstractNumId="8" w15:restartNumberingAfterBreak="0">
     <w:nsid w:val="3F473FA1"/>
     <w:multiLevelType w:val="hybridMultilevel"/>
     <w:tmpl w:val="9C9A4C54"/>
@@ -21623,7 +21973,7 @@
       </w:rPr>
     </w:lvl>
   </w:abstractNum>
-  <w:abstractNum w:abstractNumId="8" w15:restartNumberingAfterBreak="0">
+  <w:abstractNum w:abstractNumId="9" w15:restartNumberingAfterBreak="0">
     <w:nsid w:val="4A75292E"/>
     <w:multiLevelType w:val="multilevel"/>
     <w:tmpl w:val="BC8E0570"/>
@@ -21772,7 +22122,7 @@
       </w:rPr>
     </w:lvl>
   </w:abstractNum>
-  <w:abstractNum w:abstractNumId="9" w15:restartNumberingAfterBreak="0">
+  <w:abstractNum w:abstractNumId="10" w15:restartNumberingAfterBreak="0">
     <w:nsid w:val="4C1C0B5D"/>
     <w:multiLevelType w:val="hybridMultilevel"/>
     <w:tmpl w:val="E1A61B6E"/>
@@ -21885,7 +22235,7 @@
       </w:rPr>
     </w:lvl>
   </w:abstractNum>
-  <w:abstractNum w:abstractNumId="10" w15:restartNumberingAfterBreak="0">
+  <w:abstractNum w:abstractNumId="11" w15:restartNumberingAfterBreak="0">
     <w:nsid w:val="5DBF4338"/>
     <w:multiLevelType w:val="multilevel"/>
     <w:tmpl w:val="096232A2"/>
@@ -21998,7 +22348,7 @@
       </w:rPr>
     </w:lvl>
   </w:abstractNum>
-  <w:abstractNum w:abstractNumId="11" w15:restartNumberingAfterBreak="0">
+  <w:abstractNum w:abstractNumId="12" w15:restartNumberingAfterBreak="0">
     <w:nsid w:val="632F575A"/>
     <w:multiLevelType w:val="hybridMultilevel"/>
     <w:tmpl w:val="A3241628"/>
@@ -22111,7 +22461,7 @@
       </w:rPr>
     </w:lvl>
   </w:abstractNum>
-  <w:abstractNum w:abstractNumId="12" w15:restartNumberingAfterBreak="0">
+  <w:abstractNum w:abstractNumId="13" w15:restartNumberingAfterBreak="0">
     <w:nsid w:val="71A35AB7"/>
     <w:multiLevelType w:val="hybridMultilevel"/>
     <w:tmpl w:val="CDF6EA46"/>
@@ -22224,7 +22574,7 @@
       </w:rPr>
     </w:lvl>
   </w:abstractNum>
-  <w:abstractNum w:abstractNumId="13" w15:restartNumberingAfterBreak="0">
+  <w:abstractNum w:abstractNumId="14" w15:restartNumberingAfterBreak="0">
     <w:nsid w:val="72D10537"/>
     <w:multiLevelType w:val="hybridMultilevel"/>
     <w:tmpl w:val="C9A090EA"/>
@@ -22337,7 +22687,7 @@
       </w:rPr>
     </w:lvl>
   </w:abstractNum>
-  <w:abstractNum w:abstractNumId="14" w15:restartNumberingAfterBreak="0">
+  <w:abstractNum w:abstractNumId="15" w15:restartNumberingAfterBreak="0">
     <w:nsid w:val="749C5808"/>
     <w:multiLevelType w:val="hybridMultilevel"/>
     <w:tmpl w:val="245EA6B2"/>
@@ -22450,7 +22800,7 @@
       </w:rPr>
     </w:lvl>
   </w:abstractNum>
-  <w:abstractNum w:abstractNumId="15" w15:restartNumberingAfterBreak="0">
+  <w:abstractNum w:abstractNumId="16" w15:restartNumberingAfterBreak="0">
     <w:nsid w:val="7CBF7D2B"/>
     <w:multiLevelType w:val="hybridMultilevel"/>
     <w:tmpl w:val="7ED2C502"/>
@@ -22564,52 +22914,55 @@
     </w:lvl>
   </w:abstractNum>
   <w:num w:numId="1" w16cid:durableId="1407531315">
-    <w:abstractNumId w:val="11"/>
+    <w:abstractNumId w:val="12"/>
   </w:num>
   <w:num w:numId="2" w16cid:durableId="1846629931">
-    <w:abstractNumId w:val="7"/>
+    <w:abstractNumId w:val="8"/>
   </w:num>
   <w:num w:numId="3" w16cid:durableId="851602716">
     <w:abstractNumId w:val="2"/>
   </w:num>
   <w:num w:numId="4" w16cid:durableId="437022647">
-    <w:abstractNumId w:val="15"/>
+    <w:abstractNumId w:val="16"/>
   </w:num>
   <w:num w:numId="5" w16cid:durableId="955866037">
     <w:abstractNumId w:val="4"/>
   </w:num>
   <w:num w:numId="6" w16cid:durableId="601492384">
-    <w:abstractNumId w:val="12"/>
+    <w:abstractNumId w:val="13"/>
   </w:num>
   <w:num w:numId="7" w16cid:durableId="1815295412">
-    <w:abstractNumId w:val="14"/>
+    <w:abstractNumId w:val="15"/>
   </w:num>
   <w:num w:numId="8" w16cid:durableId="1361710146">
     <w:abstractNumId w:val="3"/>
   </w:num>
   <w:num w:numId="9" w16cid:durableId="273369049">
+    <w:abstractNumId w:val="10"/>
+  </w:num>
+  <w:num w:numId="10" w16cid:durableId="1054431363">
+    <w:abstractNumId w:val="14"/>
+  </w:num>
+  <w:num w:numId="11" w16cid:durableId="1512715379">
+    <w:abstractNumId w:val="6"/>
+  </w:num>
+  <w:num w:numId="12" w16cid:durableId="1565994494">
     <w:abstractNumId w:val="9"/>
   </w:num>
-  <w:num w:numId="10" w16cid:durableId="1054431363">
-    <w:abstractNumId w:val="13"/>
-  </w:num>
-  <w:num w:numId="11" w16cid:durableId="1512715379">
-    <w:abstractNumId w:val="5"/>
-  </w:num>
-  <w:num w:numId="12" w16cid:durableId="1565994494">
-    <w:abstractNumId w:val="8"/>
-  </w:num>
   <w:num w:numId="13" w16cid:durableId="1843230066">
-    <w:abstractNumId w:val="10"/>
+    <w:abstractNumId w:val="11"/>
   </w:num>
   <w:num w:numId="14" w16cid:durableId="53623023">
     <w:abstractNumId w:val="0"/>
   </w:num>
   <w:num w:numId="15" w16cid:durableId="1677808443">
-    <w:abstractNumId w:val="6"/>
+    <w:abstractNumId w:val="7"/>
   </w:num>
   <w:num w:numId="16" w16cid:durableId="1319724510">
     <w:abstractNumId w:val="1"/>
+  </w:num>
+  <w:num w:numId="17" w16cid:durableId="2139643504">
+    <w:abstractNumId w:val="5"/>
   </w:num>
   <w:numIdMacAtCleanup w:val="2"/>
 </w:numbering>

</xml_diff>